<commit_message>
Work on the Application
Home overview and UI
</commit_message>
<xml_diff>
--- a/docs/System Design Document/Communication Protocol/Communication protocol.docx
+++ b/docs/System Design Document/Communication Protocol/Communication protocol.docx
@@ -1,6 +1,6 @@
 
 <file path=word/document.xml><?xml version="1.0" encoding="utf-8"?>
-<w:document xmlns:wpc="http://schemas.microsoft.com/office/word/2010/wordprocessingCanvas" xmlns:cx="http://schemas.microsoft.com/office/drawing/2014/chartex" xmlns:cx1="http://schemas.microsoft.com/office/drawing/2015/9/8/chartex" xmlns:cx2="http://schemas.microsoft.com/office/drawing/2015/10/21/chartex" xmlns:cx3="http://schemas.microsoft.com/office/drawing/2016/5/9/chartex" xmlns:cx4="http://schemas.microsoft.com/office/drawing/2016/5/10/chartex" xmlns:cx5="http://schemas.microsoft.com/office/drawing/2016/5/11/chartex" xmlns:cx6="http://schemas.microsoft.com/office/drawing/2016/5/12/chartex" xmlns:cx7="http://schemas.microsoft.com/office/drawing/2016/5/13/chartex" xmlns:cx8="http://schemas.microsoft.com/office/drawing/2016/5/14/chartex" xmlns:mc="http://schemas.openxmlformats.org/markup-compatibility/2006" xmlns:aink="http://schemas.microsoft.com/office/drawing/2016/ink" xmlns:am3d="http://schemas.microsoft.com/office/drawing/2017/model3d" xmlns:o="urn:schemas-microsoft-com:office:office" xmlns:r="http://schemas.openxmlformats.org/officeDocument/2006/relationships" xmlns:m="http://schemas.openxmlformats.org/officeDocument/2006/math" xmlns:v="urn:schemas-microsoft-com:vml" xmlns:wp14="http://schemas.microsoft.com/office/word/2010/wordprocessingDrawing" xmlns:wp="http://schemas.openxmlformats.org/drawingml/2006/wordprocessingDrawing" xmlns:w10="urn:schemas-microsoft-com:office:word" xmlns:w="http://schemas.openxmlformats.org/wordprocessingml/2006/main" xmlns:w14="http://schemas.microsoft.com/office/word/2010/wordml" xmlns:w15="http://schemas.microsoft.com/office/word/2012/wordml" xmlns:w16cex="http://schemas.microsoft.com/office/word/2018/wordml/cex" xmlns:w16cid="http://schemas.microsoft.com/office/word/2016/wordml/cid" xmlns:w16="http://schemas.microsoft.com/office/word/2018/wordml" xmlns:w16sdtdh="http://schemas.microsoft.com/office/word/2020/wordml/sdtdatahash" xmlns:w16se="http://schemas.microsoft.com/office/word/2015/wordml/symex" xmlns:wpg="http://schemas.microsoft.com/office/word/2010/wordprocessingGroup" xmlns:wpi="http://schemas.microsoft.com/office/word/2010/wordprocessingInk" xmlns:wne="http://schemas.microsoft.com/office/word/2006/wordml" xmlns:wps="http://schemas.microsoft.com/office/word/2010/wordprocessingShape" mc:Ignorable="w14 w15 w16se w16cid w16 w16cex w16sdtdh wp14">
+<w:document xmlns:wpc="http://schemas.microsoft.com/office/word/2010/wordprocessingCanvas" xmlns:cx="http://schemas.microsoft.com/office/drawing/2014/chartex" xmlns:cx1="http://schemas.microsoft.com/office/drawing/2015/9/8/chartex" xmlns:cx2="http://schemas.microsoft.com/office/drawing/2015/10/21/chartex" xmlns:cx3="http://schemas.microsoft.com/office/drawing/2016/5/9/chartex" xmlns:cx4="http://schemas.microsoft.com/office/drawing/2016/5/10/chartex" xmlns:cx5="http://schemas.microsoft.com/office/drawing/2016/5/11/chartex" xmlns:cx6="http://schemas.microsoft.com/office/drawing/2016/5/12/chartex" xmlns:cx7="http://schemas.microsoft.com/office/drawing/2016/5/13/chartex" xmlns:cx8="http://schemas.microsoft.com/office/drawing/2016/5/14/chartex" xmlns:mc="http://schemas.openxmlformats.org/markup-compatibility/2006" xmlns:aink="http://schemas.microsoft.com/office/drawing/2016/ink" xmlns:am3d="http://schemas.microsoft.com/office/drawing/2017/model3d" xmlns:o="urn:schemas-microsoft-com:office:office" xmlns:oel="http://schemas.microsoft.com/office/2019/extlst" xmlns:r="http://schemas.openxmlformats.org/officeDocument/2006/relationships" xmlns:m="http://schemas.openxmlformats.org/officeDocument/2006/math" xmlns:v="urn:schemas-microsoft-com:vml" xmlns:wp14="http://schemas.microsoft.com/office/word/2010/wordprocessingDrawing" xmlns:wp="http://schemas.openxmlformats.org/drawingml/2006/wordprocessingDrawing" xmlns:w10="urn:schemas-microsoft-com:office:word" xmlns:w="http://schemas.openxmlformats.org/wordprocessingml/2006/main" xmlns:w14="http://schemas.microsoft.com/office/word/2010/wordml" xmlns:w15="http://schemas.microsoft.com/office/word/2012/wordml" xmlns:w16cex="http://schemas.microsoft.com/office/word/2018/wordml/cex" xmlns:w16cid="http://schemas.microsoft.com/office/word/2016/wordml/cid" xmlns:w16="http://schemas.microsoft.com/office/word/2018/wordml" xmlns:w16sdtdh="http://schemas.microsoft.com/office/word/2020/wordml/sdtdatahash" xmlns:w16se="http://schemas.microsoft.com/office/word/2015/wordml/symex" xmlns:wpg="http://schemas.microsoft.com/office/word/2010/wordprocessingGroup" xmlns:wpi="http://schemas.microsoft.com/office/word/2010/wordprocessingInk" xmlns:wne="http://schemas.microsoft.com/office/word/2006/wordml" xmlns:wps="http://schemas.microsoft.com/office/word/2010/wordprocessingShape" mc:Ignorable="w14 w15 w16se w16cid w16 w16cex w16sdtdh wp14">
   <w:body>
     <w:p>
       <w:pPr>
@@ -623,6 +623,9 @@
             <w:r>
               <w:t>Ventilation Box</w:t>
             </w:r>
+            <w:r>
+              <w:t xml:space="preserve"> Panel</w:t>
+            </w:r>
           </w:p>
         </w:tc>
         <w:tc>
@@ -632,6 +635,9 @@
           <w:p>
             <w:r>
               <w:t>VB</w:t>
+            </w:r>
+            <w:r>
+              <w:t>P</w:t>
             </w:r>
           </w:p>
         </w:tc>
@@ -643,7 +649,7 @@
           </w:tcPr>
           <w:p>
             <w:r>
-              <w:t>User Interface</w:t>
+              <w:t>Room Touchscreen Panel</w:t>
             </w:r>
           </w:p>
         </w:tc>
@@ -653,7 +659,7 @@
           </w:tcPr>
           <w:p>
             <w:r>
-              <w:t>UI</w:t>
+              <w:t>RTP</w:t>
             </w:r>
           </w:p>
         </w:tc>
@@ -1060,6 +1066,13 @@
           <w:bCs/>
         </w:rPr>
         <w:t>#&lt;</w:t>
+      </w:r>
+      <w:r>
+        <w:rPr>
+          <w:b/>
+          <w:bCs/>
+        </w:rPr>
+        <w:t>Room</w:t>
       </w:r>
       <w:r>
         <w:rPr>
@@ -1575,7 +1588,7 @@
 </file>
 
 <file path=word/numbering.xml><?xml version="1.0" encoding="utf-8"?>
-<w:numbering xmlns:wpc="http://schemas.microsoft.com/office/word/2010/wordprocessingCanvas" xmlns:cx="http://schemas.microsoft.com/office/drawing/2014/chartex" xmlns:cx1="http://schemas.microsoft.com/office/drawing/2015/9/8/chartex" xmlns:cx2="http://schemas.microsoft.com/office/drawing/2015/10/21/chartex" xmlns:cx3="http://schemas.microsoft.com/office/drawing/2016/5/9/chartex" xmlns:cx4="http://schemas.microsoft.com/office/drawing/2016/5/10/chartex" xmlns:cx5="http://schemas.microsoft.com/office/drawing/2016/5/11/chartex" xmlns:cx6="http://schemas.microsoft.com/office/drawing/2016/5/12/chartex" xmlns:cx7="http://schemas.microsoft.com/office/drawing/2016/5/13/chartex" xmlns:cx8="http://schemas.microsoft.com/office/drawing/2016/5/14/chartex" xmlns:mc="http://schemas.openxmlformats.org/markup-compatibility/2006" xmlns:aink="http://schemas.microsoft.com/office/drawing/2016/ink" xmlns:am3d="http://schemas.microsoft.com/office/drawing/2017/model3d" xmlns:o="urn:schemas-microsoft-com:office:office" xmlns:r="http://schemas.openxmlformats.org/officeDocument/2006/relationships" xmlns:m="http://schemas.openxmlformats.org/officeDocument/2006/math" xmlns:v="urn:schemas-microsoft-com:vml" xmlns:wp14="http://schemas.microsoft.com/office/word/2010/wordprocessingDrawing" xmlns:wp="http://schemas.openxmlformats.org/drawingml/2006/wordprocessingDrawing" xmlns:w10="urn:schemas-microsoft-com:office:word" xmlns:w="http://schemas.openxmlformats.org/wordprocessingml/2006/main" xmlns:w14="http://schemas.microsoft.com/office/word/2010/wordml" xmlns:w15="http://schemas.microsoft.com/office/word/2012/wordml" xmlns:w16cex="http://schemas.microsoft.com/office/word/2018/wordml/cex" xmlns:w16cid="http://schemas.microsoft.com/office/word/2016/wordml/cid" xmlns:w16="http://schemas.microsoft.com/office/word/2018/wordml" xmlns:w16sdtdh="http://schemas.microsoft.com/office/word/2020/wordml/sdtdatahash" xmlns:w16se="http://schemas.microsoft.com/office/word/2015/wordml/symex" xmlns:wpg="http://schemas.microsoft.com/office/word/2010/wordprocessingGroup" xmlns:wpi="http://schemas.microsoft.com/office/word/2010/wordprocessingInk" xmlns:wne="http://schemas.microsoft.com/office/word/2006/wordml" xmlns:wps="http://schemas.microsoft.com/office/word/2010/wordprocessingShape" mc:Ignorable="w14 w15 w16se w16cid w16 w16cex w16sdtdh wp14">
+<w:numbering xmlns:wpc="http://schemas.microsoft.com/office/word/2010/wordprocessingCanvas" xmlns:cx="http://schemas.microsoft.com/office/drawing/2014/chartex" xmlns:cx1="http://schemas.microsoft.com/office/drawing/2015/9/8/chartex" xmlns:cx2="http://schemas.microsoft.com/office/drawing/2015/10/21/chartex" xmlns:cx3="http://schemas.microsoft.com/office/drawing/2016/5/9/chartex" xmlns:cx4="http://schemas.microsoft.com/office/drawing/2016/5/10/chartex" xmlns:cx5="http://schemas.microsoft.com/office/drawing/2016/5/11/chartex" xmlns:cx6="http://schemas.microsoft.com/office/drawing/2016/5/12/chartex" xmlns:cx7="http://schemas.microsoft.com/office/drawing/2016/5/13/chartex" xmlns:cx8="http://schemas.microsoft.com/office/drawing/2016/5/14/chartex" xmlns:mc="http://schemas.openxmlformats.org/markup-compatibility/2006" xmlns:aink="http://schemas.microsoft.com/office/drawing/2016/ink" xmlns:am3d="http://schemas.microsoft.com/office/drawing/2017/model3d" xmlns:o="urn:schemas-microsoft-com:office:office" xmlns:oel="http://schemas.microsoft.com/office/2019/extlst" xmlns:r="http://schemas.openxmlformats.org/officeDocument/2006/relationships" xmlns:m="http://schemas.openxmlformats.org/officeDocument/2006/math" xmlns:v="urn:schemas-microsoft-com:vml" xmlns:wp14="http://schemas.microsoft.com/office/word/2010/wordprocessingDrawing" xmlns:wp="http://schemas.openxmlformats.org/drawingml/2006/wordprocessingDrawing" xmlns:w10="urn:schemas-microsoft-com:office:word" xmlns:w="http://schemas.openxmlformats.org/wordprocessingml/2006/main" xmlns:w14="http://schemas.microsoft.com/office/word/2010/wordml" xmlns:w15="http://schemas.microsoft.com/office/word/2012/wordml" xmlns:w16cex="http://schemas.microsoft.com/office/word/2018/wordml/cex" xmlns:w16cid="http://schemas.microsoft.com/office/word/2016/wordml/cid" xmlns:w16="http://schemas.microsoft.com/office/word/2018/wordml" xmlns:w16sdtdh="http://schemas.microsoft.com/office/word/2020/wordml/sdtdatahash" xmlns:w16se="http://schemas.microsoft.com/office/word/2015/wordml/symex" xmlns:wpg="http://schemas.microsoft.com/office/word/2010/wordprocessingGroup" xmlns:wpi="http://schemas.microsoft.com/office/word/2010/wordprocessingInk" xmlns:wne="http://schemas.microsoft.com/office/word/2006/wordml" xmlns:wps="http://schemas.microsoft.com/office/word/2010/wordprocessingShape" mc:Ignorable="w14 w15 w16se w16cid w16 w16cex w16sdtdh wp14">
   <w:abstractNum w:abstractNumId="0" w15:restartNumberingAfterBreak="0">
     <w:nsid w:val="196F7683"/>
     <w:multiLevelType w:val="hybridMultilevel"/>
@@ -2672,21 +2685,6 @@
 </file>
 
 <file path=customXml/item1.xml><?xml version="1.0" encoding="utf-8"?>
-<p:properties xmlns:p="http://schemas.microsoft.com/office/2006/metadata/properties" xmlns:xsi="http://www.w3.org/2001/XMLSchema-instance" xmlns:pc="http://schemas.microsoft.com/office/infopath/2007/PartnerControls">
-  <documentManagement/>
-</p:properties>
-</file>
-
-<file path=customXml/item2.xml><?xml version="1.0" encoding="utf-8"?>
-<?mso-contentType ?>
-<FormTemplates xmlns="http://schemas.microsoft.com/sharepoint/v3/contenttype/forms">
-  <Display>DocumentLibraryForm</Display>
-  <Edit>DocumentLibraryForm</Edit>
-  <New>DocumentLibraryForm</New>
-</FormTemplates>
-</file>
-
-<file path=customXml/item3.xml><?xml version="1.0" encoding="utf-8"?>
 <ct:contentTypeSchema xmlns:ct="http://schemas.microsoft.com/office/2006/metadata/contentType" xmlns:ma="http://schemas.microsoft.com/office/2006/metadata/properties/metaAttributes" ct:_="" ma:_="" ma:contentTypeName="Document" ma:contentTypeID="0x010100D44DFC5D1D67474C8BEF48DEB295F0C0" ma:contentTypeVersion="7" ma:contentTypeDescription="Create a new document." ma:contentTypeScope="" ma:versionID="38554fbaf08a0947338f0bc6b1cb4a9c">
   <xsd:schema xmlns:xsd="http://www.w3.org/2001/XMLSchema" xmlns:xs="http://www.w3.org/2001/XMLSchema" xmlns:p="http://schemas.microsoft.com/office/2006/metadata/properties" xmlns:ns2="44595a5c-ab3b-4303-9b64-02bf07e7f2e1" targetNamespace="http://schemas.microsoft.com/office/2006/metadata/properties" ma:root="true" ma:fieldsID="7e4215b4f7b9d0e70fc33190762ee515" ns2:_="">
     <xsd:import namespace="44595a5c-ab3b-4303-9b64-02bf07e7f2e1"/>
@@ -2850,24 +2848,22 @@
 </ct:contentTypeSchema>
 </file>
 
-<file path=customXml/itemProps1.xml><?xml version="1.0" encoding="utf-8"?>
-<ds:datastoreItem xmlns:ds="http://schemas.openxmlformats.org/officeDocument/2006/customXml" ds:itemID="{16A330FB-0F49-42FD-9C35-0CB5290475C5}">
-  <ds:schemaRefs>
-    <ds:schemaRef ds:uri="http://schemas.microsoft.com/office/2006/metadata/properties"/>
-    <ds:schemaRef ds:uri="http://schemas.microsoft.com/office/infopath/2007/PartnerControls"/>
-  </ds:schemaRefs>
-</ds:datastoreItem>
+<file path=customXml/item2.xml><?xml version="1.0" encoding="utf-8"?>
+<?mso-contentType ?>
+<FormTemplates xmlns="http://schemas.microsoft.com/sharepoint/v3/contenttype/forms">
+  <Display>DocumentLibraryForm</Display>
+  <Edit>DocumentLibraryForm</Edit>
+  <New>DocumentLibraryForm</New>
+</FormTemplates>
 </file>
 
-<file path=customXml/itemProps2.xml><?xml version="1.0" encoding="utf-8"?>
-<ds:datastoreItem xmlns:ds="http://schemas.openxmlformats.org/officeDocument/2006/customXml" ds:itemID="{0973AEBB-4338-4480-A47A-86C379B0E395}">
-  <ds:schemaRefs>
-    <ds:schemaRef ds:uri="http://schemas.microsoft.com/sharepoint/v3/contenttype/forms"/>
-  </ds:schemaRefs>
-</ds:datastoreItem>
+<file path=customXml/item3.xml><?xml version="1.0" encoding="utf-8"?>
+<p:properties xmlns:p="http://schemas.microsoft.com/office/2006/metadata/properties" xmlns:xsi="http://www.w3.org/2001/XMLSchema-instance" xmlns:pc="http://schemas.microsoft.com/office/infopath/2007/PartnerControls">
+  <documentManagement/>
+</p:properties>
 </file>
 
-<file path=customXml/itemProps3.xml><?xml version="1.0" encoding="utf-8"?>
+<file path=customXml/itemProps1.xml><?xml version="1.0" encoding="utf-8"?>
 <ds:datastoreItem xmlns:ds="http://schemas.openxmlformats.org/officeDocument/2006/customXml" ds:itemID="{774F80C2-B84F-4C0C-AC6A-6ECA09CDC82B}">
   <ds:schemaRefs>
     <ds:schemaRef ds:uri="http://schemas.microsoft.com/office/2006/metadata/contentType"/>
@@ -2883,4 +2879,21 @@
     <ds:schemaRef ds:uri="http://schemas.microsoft.com/internal/obd"/>
   </ds:schemaRefs>
 </ds:datastoreItem>
+</file>
+
+<file path=customXml/itemProps2.xml><?xml version="1.0" encoding="utf-8"?>
+<ds:datastoreItem xmlns:ds="http://schemas.openxmlformats.org/officeDocument/2006/customXml" ds:itemID="{0973AEBB-4338-4480-A47A-86C379B0E395}">
+  <ds:schemaRefs>
+    <ds:schemaRef ds:uri="http://schemas.microsoft.com/sharepoint/v3/contenttype/forms"/>
+  </ds:schemaRefs>
+</ds:datastoreItem>
+</file>
+
+<file path=customXml/itemProps3.xml><?xml version="1.0" encoding="utf-8"?>
+<ds:datastoreItem xmlns:ds="http://schemas.openxmlformats.org/officeDocument/2006/customXml" ds:itemID="{16A330FB-0F49-42FD-9C35-0CB5290475C5}">
+  <ds:schemaRefs>
+    <ds:schemaRef ds:uri="http://schemas.microsoft.com/office/2006/metadata/properties"/>
+    <ds:schemaRef ds:uri="http://schemas.microsoft.com/office/infopath/2007/PartnerControls"/>
+  </ds:schemaRefs>
+</ds:datastoreItem>
 </file>
</xml_diff>